<commit_message>
Upload all pa and doc
</commit_message>
<xml_diff>
--- a/pa/pa3/use case specification PA3 - group 10.docx
+++ b/pa/pa3/use case specification PA3 - group 10.docx
@@ -499,7 +499,6 @@
               <w:rPr>
                 <w:rFonts w:ascii="Arial" w:cs="Arial" w:eastAsia="Arial" w:hAnsi="Arial"/>
                 <w:b w:val="1"/>
-                <w:color w:val="ff0000"/>
                 <w:sz w:val="24"/>
                 <w:szCs w:val="24"/>
                 <w:shd w:fill="f8f8f8" w:val="clear"/>
@@ -509,13 +508,12 @@
               <w:rPr>
                 <w:rFonts w:ascii="Arial" w:cs="Arial" w:eastAsia="Arial" w:hAnsi="Arial"/>
                 <w:b w:val="1"/>
-                <w:color w:val="ff0000"/>
                 <w:sz w:val="24"/>
                 <w:szCs w:val="24"/>
                 <w:shd w:fill="f8f8f8" w:val="clear"/>
                 <w:rtl w:val="0"/>
               </w:rPr>
-              <w:t xml:space="preserve">- Hoàng (not complete):</w:t>
+              <w:t xml:space="preserve">- Hoàng:</w:t>
             </w:r>
           </w:p>
           <w:p>
@@ -551,7 +549,6 @@
               <w:rPr>
                 <w:rFonts w:ascii="Arial" w:cs="Arial" w:eastAsia="Arial" w:hAnsi="Arial"/>
                 <w:b w:val="1"/>
-                <w:color w:val="ff0000"/>
                 <w:sz w:val="24"/>
                 <w:szCs w:val="24"/>
                 <w:shd w:fill="f8f8f8" w:val="clear"/>
@@ -561,13 +558,12 @@
               <w:rPr>
                 <w:rFonts w:ascii="Arial" w:cs="Arial" w:eastAsia="Arial" w:hAnsi="Arial"/>
                 <w:b w:val="1"/>
-                <w:color w:val="ff0000"/>
                 <w:sz w:val="24"/>
                 <w:szCs w:val="24"/>
                 <w:shd w:fill="f8f8f8" w:val="clear"/>
                 <w:rtl w:val="0"/>
               </w:rPr>
-              <w:t xml:space="preserve">- Minh (not complete):</w:t>
+              <w:t xml:space="preserve">- Minh:</w:t>
             </w:r>
           </w:p>
           <w:p>
@@ -747,6 +743,38 @@
                 <w:rtl w:val="0"/>
               </w:rPr>
               <w:t xml:space="preserve">Nguyễn Minh Uyên</w:t>
+            </w:r>
+          </w:p>
+          <w:p>
+            <w:pPr>
+              <w:keepLines w:val="1"/>
+              <w:spacing w:after="120" w:lineRule="auto"/>
+              <w:rPr>
+                <w:rFonts w:ascii="Arial" w:cs="Arial" w:eastAsia="Arial" w:hAnsi="Arial"/>
+              </w:rPr>
+            </w:pPr>
+            <w:r>
+              <w:rPr>
+                <w:rFonts w:ascii="Arial" w:cs="Arial" w:eastAsia="Arial" w:hAnsi="Arial"/>
+                <w:rtl w:val="0"/>
+              </w:rPr>
+              <w:t xml:space="preserve">Trương Nhật Minh</w:t>
+            </w:r>
+          </w:p>
+          <w:p>
+            <w:pPr>
+              <w:keepLines w:val="1"/>
+              <w:spacing w:after="120" w:lineRule="auto"/>
+              <w:rPr>
+                <w:rFonts w:ascii="Arial" w:cs="Arial" w:eastAsia="Arial" w:hAnsi="Arial"/>
+              </w:rPr>
+            </w:pPr>
+            <w:r>
+              <w:rPr>
+                <w:rFonts w:ascii="Arial" w:cs="Arial" w:eastAsia="Arial" w:hAnsi="Arial"/>
+                <w:rtl w:val="0"/>
+              </w:rPr>
+              <w:t xml:space="preserve">Phạm Việt Hoàng</w:t>
             </w:r>
           </w:p>
         </w:tc>
@@ -22774,7 +22802,7 @@
 
 <file path=customXML/item1.xml><?xml version="1.0" encoding="utf-8"?>
 <go:gDocsCustomXmlDataStorage xmlns:go="http://customooxmlschemas.google.com/" xmlns:r="http://schemas.openxmlformats.org/officeDocument/2006/relationships">
-  <go:docsCustomData xmlns:go="http://customooxmlschemas.google.com/" roundtripDataSignature="AMtx7mh4Vj4rxDPG3JPc0VewjhkEMFJSVA==">AMUW2mW+6ZfSXV1vs7SyXQszCqxuZt4X6rvhDHfeOyxLCfTt4e69GNVNo3GM8nR5U+OlTbXp2J7moarp2Jluzi/s0aEjRSypUdxf4gQzYGJSNVkopvxDfmoY4amhagNMCbv2Gy0lxlXvEvm+vO81ObkYJB0TP9BgBLUrfEUbH2LNirOP7HdeDcd+J/qIlYWwGC7G2/F/3tbU4hioWvImDL3pec2JPJFdFXZVNj9c8futoh12clzuy1VMdGfEdQukXQqHe6l/hI3bPrr1XBFKRA7VYd6/AuZAcJoflm5W85TBYlJ91xoONoPFqauyU/BjpHbADxgK3EuA</go:docsCustomData>
+  <go:docsCustomData xmlns:go="http://customooxmlschemas.google.com/" roundtripDataSignature="AMtx7mh4Vj4rxDPG3JPc0VewjhkEMFJSVA==">AMUW2mWevw91srJy1mjIX4daU0JW4VPJKHWIWMTb3SSn8Z/i8tth5UOOhM+Cdev0qWMuE4pHlDdgF0ys+7Xs0MdcoFEcu8ClHqVzTvV0kZ083KeHtlaVe0c726Pdbgcg+791ymYZ8ZsSiyb8h8g2TryxQSLjZX91W7gBnkhvuNns9Xx7ICSI7UL6rz0EySDfWa+LgH+x03NyFir3upn3OI8DnmRcXt/8lTA8z+/7YAhU+/or6IodtidOdlB48sUPJrSsR7j02ed0qOtD5dLS/lgS2YEW8mE2EMkf6aMM2PU24HJW/een+VEFOXYL/omibYSUYKwV1dNf</go:docsCustomData>
 </go:gDocsCustomXmlDataStorage>
 </file>
 

</xml_diff>